<commit_message>
Hue_1 diagram exports and final document
</commit_message>
<xml_diff>
--- a/Hue_1/Hue1_Leon Knauf.docx
+++ b/Hue_1/Hue1_Leon Knauf.docx
@@ -20,30 +20,23 @@
       <w:pPr>
         <w:pStyle w:val="berschrift2"/>
       </w:pPr>
-      <w:proofErr w:type="spellStart"/>
       <w:r>
         <w:t>length_koch_fun</w:t>
       </w:r>
       <w:r>
         <w:t>.m</w:t>
       </w:r>
-      <w:proofErr w:type="spellEnd"/>
     </w:p>
     <w:p>
       <w:r>
-        <w:t xml:space="preserve">Um die umlaufende Länge der </w:t>
-      </w:r>
-      <w:proofErr w:type="spellStart"/>
-      <w:r>
-        <w:t>Koch‘schen</w:t>
-      </w:r>
-      <w:proofErr w:type="spellEnd"/>
-      <w:r>
-        <w:t xml:space="preserve"> Schneeflocke zu berechnen, müssen lediglich die Abstände von jedem Punkt zu dem jeweils nächsten Punkt summiert werden. Dazu wird eine Schleife über alle Punkte außer dem letzten durchlaufen. In dieser Schleife wird folgende Formel zur Berechnung des Abstands zwischen dem aktuellen und dem nächsten Punkt verwendet:</w:t>
+        <w:t>Um die umlaufende Länge der Koch‘schen Schneeflocke zu berechnen, müssen lediglich die Abstände von jedem Punkt zu dem jeweils nächsten Punkt summiert werden. Dazu wird eine Schleife über alle Punkte außer dem letzten durchlaufen. In dieser Schleife wird folgende Formel zur Berechnung des Abstands zwischen dem aktuellen und dem nächsten Punkt verwendet:</w:t>
       </w:r>
     </w:p>
     <w:p>
       <w:r>
+        <w:rPr>
+          <w:noProof/>
+        </w:rPr>
         <w:drawing>
           <wp:inline distT="0" distB="0" distL="0" distR="0" wp14:anchorId="06F13BD6" wp14:editId="349C8C2B">
             <wp:extent cx="6120130" cy="469265"/>
@@ -91,26 +84,16 @@
       <w:pPr>
         <w:pStyle w:val="berschrift2"/>
       </w:pPr>
-      <w:proofErr w:type="spellStart"/>
       <w:r>
         <w:t>Koch_Flocke_fun</w:t>
       </w:r>
       <w:r>
         <w:t>.m</w:t>
       </w:r>
-      <w:proofErr w:type="spellEnd"/>
     </w:p>
     <w:p>
       <w:r>
-        <w:t xml:space="preserve">Diese Funktion berechnet die Punkte der </w:t>
-      </w:r>
-      <w:proofErr w:type="spellStart"/>
-      <w:r>
-        <w:t>Koch’schen</w:t>
-      </w:r>
-      <w:proofErr w:type="spellEnd"/>
-      <w:r>
-        <w:t xml:space="preserve"> Schneeflocke durch rekursive Aufrufe.</w:t>
+        <w:t>Diese Funktion berechnet die Punkte der Koch’schen Schneeflocke durch rekursive Aufrufe.</w:t>
       </w:r>
     </w:p>
     <w:p>
@@ -126,14 +109,12 @@
       <w:r>
         <w:t xml:space="preserve"> und </w:t>
       </w:r>
-      <w:proofErr w:type="spellStart"/>
       <w:r>
         <w:rPr>
           <w:b/>
         </w:rPr>
         <w:t>maxtiefe</w:t>
       </w:r>
-      <w:proofErr w:type="spellEnd"/>
       <w:r>
         <w:t xml:space="preserve"> übergeben werden.</w:t>
       </w:r>
@@ -154,131 +135,1006 @@
         <w:br/>
         <w:t xml:space="preserve">Mit </w:t>
       </w:r>
-      <w:proofErr w:type="spellStart"/>
       <w:r>
         <w:rPr>
           <w:b/>
         </w:rPr>
         <w:t>maxtiefe</w:t>
       </w:r>
-      <w:proofErr w:type="spellEnd"/>
       <w:r>
         <w:t xml:space="preserve"> wird die Anzahl der rekursiven Durchläufe bestimmt.</w:t>
-      </w:r>
-    </w:p>
-    <w:p/>
-    <w:p/>
-    <w:p/>
-    <w:p/>
-    <w:p/>
-    <w:p>
-      <w:r>
-        <w:t>Hier werden alle Daten generiert, um die geforderten Plots darstellen zu können.</w:t>
       </w:r>
     </w:p>
     <w:p>
       <w:r>
-        <w:t xml:space="preserve">Mittels der Variablen </w:t>
-      </w:r>
-      <w:proofErr w:type="spellStart"/>
-      <w:r>
-        <w:rPr>
-          <w:b/>
-        </w:rPr>
-        <w:t>loesungswe</w:t>
-      </w:r>
-      <w:r>
-        <w:rPr>
-          <w:b/>
-        </w:rPr>
-        <w:t>g</w:t>
-      </w:r>
-      <w:proofErr w:type="spellEnd"/>
-      <w:r>
-        <w:t xml:space="preserve"> kann bei Übergabe von </w:t>
-      </w:r>
-      <w:proofErr w:type="spellStart"/>
-      <w:r>
-        <w:rPr>
-          <w:b/>
-        </w:rPr>
-        <w:t>opt</w:t>
-      </w:r>
-      <w:proofErr w:type="spellEnd"/>
-      <w:r>
-        <w:t xml:space="preserve">=2 oder </w:t>
-      </w:r>
-      <w:proofErr w:type="spellStart"/>
-      <w:r>
-        <w:rPr>
-          <w:b/>
-        </w:rPr>
-        <w:t>opt</w:t>
-      </w:r>
-      <w:proofErr w:type="spellEnd"/>
-      <w:r>
-        <w:t>=3 zwischen 2 Berechnungsverfahren gewählt werden.</w:t>
-      </w:r>
-      <w:r>
-        <w:t xml:space="preserve"> Wird die Variable mit 1 beschrieben, wird ein iterativer Ansatz mittels </w:t>
-      </w:r>
-      <w:proofErr w:type="spellStart"/>
-      <w:r>
-        <w:t>for</w:t>
-      </w:r>
-      <w:proofErr w:type="spellEnd"/>
-      <w:r>
-        <w:t xml:space="preserve">-Schleifen genutzt. Bei </w:t>
-      </w:r>
-      <w:proofErr w:type="spellStart"/>
-      <w:r>
-        <w:rPr>
-          <w:b/>
-        </w:rPr>
-        <w:t>loesungsweg</w:t>
-      </w:r>
-      <w:proofErr w:type="spellEnd"/>
-      <w:r>
-        <w:t>=2 werden die Werte rein durch Matrizenoperation generiert.</w:t>
+        <w:t>Zuerst wird die neue Anzahl an Punkten mittels folgender Formel bestimmt:</w:t>
       </w:r>
     </w:p>
     <w:p>
-      <w:r>
-        <w:t xml:space="preserve">Außerdem wird ein rekursiver Ansatz verfolgt, um gleiche Berechnungen nur einmal implementieren zu müssen. So wird beispielsweise bei Aufruf der Funktion mit </w:t>
-      </w:r>
-      <w:proofErr w:type="spellStart"/>
-      <w:r>
-        <w:rPr>
-          <w:b/>
-        </w:rPr>
-        <w:t>opt</w:t>
-      </w:r>
-      <w:proofErr w:type="spellEnd"/>
-      <w:r>
-        <w:t xml:space="preserve">=1 zunächst die Funktion intern mit </w:t>
-      </w:r>
-      <w:proofErr w:type="spellStart"/>
-      <w:r>
-        <w:rPr>
-          <w:b/>
-        </w:rPr>
-        <w:t>opt</w:t>
-      </w:r>
-      <w:proofErr w:type="spellEnd"/>
-      <w:r>
-        <w:t>=2 aufgerufen, um alle Harmonischen zu bestimmen, aus denen wiederum die Funktionswerte für y berechnet werden:</w:t>
-      </w:r>
+      <w:pPr>
+        <w:rPr>
+          <w:rFonts w:eastAsiaTheme="minorEastAsia"/>
+        </w:rPr>
+      </w:pPr>
+      <m:oMath>
+        <m:r>
+          <w:rPr>
+            <w:rFonts w:ascii="Cambria Math" w:hAnsi="Cambria Math"/>
+          </w:rPr>
+          <m:t>n</m:t>
+        </m:r>
+        <m:d>
+          <m:dPr>
+            <m:ctrlPr>
+              <w:rPr>
+                <w:rFonts w:ascii="Cambria Math" w:hAnsi="Cambria Math"/>
+                <w:i/>
+              </w:rPr>
+            </m:ctrlPr>
+          </m:dPr>
+          <m:e>
+            <m:r>
+              <w:rPr>
+                <w:rFonts w:ascii="Cambria Math" w:hAnsi="Cambria Math"/>
+              </w:rPr>
+              <m:t>k</m:t>
+            </m:r>
+          </m:e>
+        </m:d>
+        <m:r>
+          <w:rPr>
+            <w:rFonts w:ascii="Cambria Math" w:hAnsi="Cambria Math"/>
+          </w:rPr>
+          <m:t>=1+n</m:t>
+        </m:r>
+        <m:d>
+          <m:dPr>
+            <m:ctrlPr>
+              <w:rPr>
+                <w:rFonts w:ascii="Cambria Math" w:hAnsi="Cambria Math"/>
+                <w:i/>
+              </w:rPr>
+            </m:ctrlPr>
+          </m:dPr>
+          <m:e>
+            <m:r>
+              <w:rPr>
+                <w:rFonts w:ascii="Cambria Math" w:hAnsi="Cambria Math"/>
+              </w:rPr>
+              <m:t>0</m:t>
+            </m:r>
+          </m:e>
+        </m:d>
+        <m:r>
+          <w:rPr>
+            <w:rFonts w:ascii="Cambria Math" w:hAnsi="Cambria Math"/>
+          </w:rPr>
+          <m:t>*(n(k-1)-1)</m:t>
+        </m:r>
+      </m:oMath>
+      <w:r>
+        <w:rPr>
+          <w:rFonts w:eastAsiaTheme="minorEastAsia"/>
+        </w:rPr>
+        <w:t xml:space="preserve"> mit </w:t>
+      </w:r>
+      <m:oMath>
+        <m:r>
+          <w:rPr>
+            <w:rFonts w:ascii="Cambria Math" w:eastAsiaTheme="minorEastAsia" w:hAnsi="Cambria Math"/>
+          </w:rPr>
+          <m:t>k=tiefe</m:t>
+        </m:r>
+      </m:oMath>
+      <w:r>
+        <w:rPr>
+          <w:rFonts w:eastAsiaTheme="minorEastAsia"/>
+        </w:rPr>
+        <w:t xml:space="preserve"> und </w:t>
+      </w:r>
+      <m:oMath>
+        <m:r>
+          <w:rPr>
+            <w:rFonts w:ascii="Cambria Math" w:eastAsiaTheme="minorEastAsia" w:hAnsi="Cambria Math"/>
+          </w:rPr>
+          <m:t>n(0)=Anzahl Punkte der Startfigur</m:t>
+        </m:r>
+      </m:oMath>
     </w:p>
     <w:p>
       <w:r>
+        <w:t xml:space="preserve">Anschließend werden alle bestehenden Punkte durchlaufen und zu jedem Punkt ein neuer Index berechnet, um den Punkt in die nun größere Matrix an die richtige Stelle zu kopieren. Dabei werden immer zwischen zwei Punkten </w:t>
+      </w:r>
+      <m:oMath>
+        <m:r>
+          <w:rPr>
+            <w:rFonts w:ascii="Cambria Math" w:hAnsi="Cambria Math"/>
+          </w:rPr>
+          <m:t>n(0)-1</m:t>
+        </m:r>
+      </m:oMath>
+      <w:r>
+        <w:t xml:space="preserve"> </w:t>
+      </w:r>
+      <w:r>
+        <w:t>(in unserem Beispiel = 3) n</w:t>
+      </w:r>
+      <w:r>
+        <w:t>eue Punkte eingefügt</w:t>
+      </w:r>
+      <w:r>
+        <w:t>.</w:t>
+      </w:r>
+    </w:p>
+    <w:p>
+      <w:r>
+        <w:t>Für alle Punkte in der Schleife außer den letzten werden diese neuen Punkte dann mit Hilfe des aktuellen und des alten nachfolgenden Punktes wie folgt berechnet:</w:t>
+      </w:r>
+    </w:p>
+    <w:p>
+      <w:r>
+        <w:t>Der erste neue Punkt befindet sich auf einem Drittel der Strecke zwischen den beiden alten Punkten.</w:t>
+      </w:r>
+    </w:p>
+    <w:p>
+      <w:r>
+        <w:t>Der letzte neue Punkt befindet sich auf zwei Drittel der Strecke zwischen den beiden alten Punkten.</w:t>
+      </w:r>
+    </w:p>
+    <w:p>
+      <w:r>
+        <w:t>Der mittlere neue Punkt wird durch Rotation und Translation, der x- und y Differenzen zwischen den beiden neuen Punkten mittels folgender Formeln ermitteln:</w:t>
+      </w:r>
+    </w:p>
+    <w:p>
+      <w:pPr>
+        <w:pBdr>
+          <w:top w:val="single" w:sz="4" w:space="1" w:color="80BA24" w:themeColor="accent1"/>
+          <w:left w:val="single" w:sz="4" w:space="4" w:color="80BA24" w:themeColor="accent1"/>
+          <w:bottom w:val="single" w:sz="4" w:space="1" w:color="80BA24" w:themeColor="accent1"/>
+          <w:right w:val="single" w:sz="4" w:space="4" w:color="80BA24" w:themeColor="accent1"/>
+        </w:pBdr>
+        <w:rPr>
+          <w:rFonts w:eastAsiaTheme="minorEastAsia"/>
+        </w:rPr>
+      </w:pPr>
+      <m:oMathPara>
+        <m:oMath>
+          <m:sSub>
+            <m:sSubPr>
+              <m:ctrlPr>
+                <w:rPr>
+                  <w:rFonts w:ascii="Cambria Math" w:hAnsi="Cambria Math"/>
+                  <w:i/>
+                </w:rPr>
+              </m:ctrlPr>
+            </m:sSubPr>
+            <m:e>
+              <m:r>
+                <w:rPr>
+                  <w:rFonts w:ascii="Cambria Math" w:hAnsi="Cambria Math"/>
+                </w:rPr>
+                <m:t>P</m:t>
+              </m:r>
+            </m:e>
+            <m:sub>
+              <m:r>
+                <w:rPr>
+                  <w:rFonts w:ascii="Cambria Math" w:hAnsi="Cambria Math"/>
+                </w:rPr>
+                <m:t>2,x</m:t>
+              </m:r>
+            </m:sub>
+          </m:sSub>
+          <m:r>
+            <w:rPr>
+              <w:rFonts w:ascii="Cambria Math" w:hAnsi="Cambria Math"/>
+            </w:rPr>
+            <m:t>=</m:t>
+          </m:r>
+          <m:f>
+            <m:fPr>
+              <m:ctrlPr>
+                <w:rPr>
+                  <w:rFonts w:ascii="Cambria Math" w:hAnsi="Cambria Math"/>
+                  <w:i/>
+                </w:rPr>
+              </m:ctrlPr>
+            </m:fPr>
+            <m:num>
+              <m:sSub>
+                <m:sSubPr>
+                  <m:ctrlPr>
+                    <w:rPr>
+                      <w:rFonts w:ascii="Cambria Math" w:hAnsi="Cambria Math"/>
+                      <w:i/>
+                    </w:rPr>
+                  </m:ctrlPr>
+                </m:sSubPr>
+                <m:e>
+                  <m:r>
+                    <w:rPr>
+                      <w:rFonts w:ascii="Cambria Math" w:hAnsi="Cambria Math"/>
+                    </w:rPr>
+                    <m:t>P</m:t>
+                  </m:r>
+                </m:e>
+                <m:sub>
+                  <m:r>
+                    <w:rPr>
+                      <w:rFonts w:ascii="Cambria Math" w:hAnsi="Cambria Math"/>
+                    </w:rPr>
+                    <m:t>3,x</m:t>
+                  </m:r>
+                </m:sub>
+              </m:sSub>
+              <m:r>
+                <w:rPr>
+                  <w:rFonts w:ascii="Cambria Math" w:hAnsi="Cambria Math"/>
+                </w:rPr>
+                <m:t>-</m:t>
+              </m:r>
+              <m:sSub>
+                <m:sSubPr>
+                  <m:ctrlPr>
+                    <w:rPr>
+                      <w:rFonts w:ascii="Cambria Math" w:hAnsi="Cambria Math"/>
+                      <w:i/>
+                    </w:rPr>
+                  </m:ctrlPr>
+                </m:sSubPr>
+                <m:e>
+                  <m:r>
+                    <w:rPr>
+                      <w:rFonts w:ascii="Cambria Math" w:hAnsi="Cambria Math"/>
+                    </w:rPr>
+                    <m:t>P</m:t>
+                  </m:r>
+                </m:e>
+                <m:sub>
+                  <m:r>
+                    <w:rPr>
+                      <w:rFonts w:ascii="Cambria Math" w:hAnsi="Cambria Math"/>
+                    </w:rPr>
+                    <m:t>1,x</m:t>
+                  </m:r>
+                </m:sub>
+              </m:sSub>
+            </m:num>
+            <m:den>
+              <m:r>
+                <w:rPr>
+                  <w:rFonts w:ascii="Cambria Math" w:hAnsi="Cambria Math"/>
+                </w:rPr>
+                <m:t>2+</m:t>
+              </m:r>
+              <m:rad>
+                <m:radPr>
+                  <m:degHide m:val="1"/>
+                  <m:ctrlPr>
+                    <w:rPr>
+                      <w:rFonts w:ascii="Cambria Math" w:hAnsi="Cambria Math"/>
+                      <w:i/>
+                    </w:rPr>
+                  </m:ctrlPr>
+                </m:radPr>
+                <m:deg/>
+                <m:e>
+                  <m:r>
+                    <w:rPr>
+                      <w:rFonts w:ascii="Cambria Math" w:hAnsi="Cambria Math"/>
+                    </w:rPr>
+                    <m:t>3</m:t>
+                  </m:r>
+                </m:e>
+              </m:rad>
+              <m:r>
+                <w:rPr>
+                  <w:rFonts w:ascii="Cambria Math" w:hAnsi="Cambria Math"/>
+                </w:rPr>
+                <m:t>*</m:t>
+              </m:r>
+              <m:f>
+                <m:fPr>
+                  <m:ctrlPr>
+                    <w:rPr>
+                      <w:rFonts w:ascii="Cambria Math" w:hAnsi="Cambria Math"/>
+                      <w:i/>
+                    </w:rPr>
+                  </m:ctrlPr>
+                </m:fPr>
+                <m:num>
+                  <m:sSub>
+                    <m:sSubPr>
+                      <m:ctrlPr>
+                        <w:rPr>
+                          <w:rFonts w:ascii="Cambria Math" w:hAnsi="Cambria Math"/>
+                          <w:i/>
+                        </w:rPr>
+                      </m:ctrlPr>
+                    </m:sSubPr>
+                    <m:e>
+                      <m:r>
+                        <w:rPr>
+                          <w:rFonts w:ascii="Cambria Math" w:hAnsi="Cambria Math"/>
+                        </w:rPr>
+                        <m:t>P</m:t>
+                      </m:r>
+                    </m:e>
+                    <m:sub>
+                      <m:r>
+                        <w:rPr>
+                          <w:rFonts w:ascii="Cambria Math" w:hAnsi="Cambria Math"/>
+                        </w:rPr>
+                        <m:t>1,y</m:t>
+                      </m:r>
+                    </m:sub>
+                  </m:sSub>
+                  <m:r>
+                    <w:rPr>
+                      <w:rFonts w:ascii="Cambria Math" w:hAnsi="Cambria Math"/>
+                    </w:rPr>
+                    <m:t>-</m:t>
+                  </m:r>
+                  <m:sSub>
+                    <m:sSubPr>
+                      <m:ctrlPr>
+                        <w:rPr>
+                          <w:rFonts w:ascii="Cambria Math" w:hAnsi="Cambria Math"/>
+                          <w:i/>
+                        </w:rPr>
+                      </m:ctrlPr>
+                    </m:sSubPr>
+                    <m:e>
+                      <m:r>
+                        <w:rPr>
+                          <w:rFonts w:ascii="Cambria Math" w:hAnsi="Cambria Math"/>
+                        </w:rPr>
+                        <m:t>P</m:t>
+                      </m:r>
+                    </m:e>
+                    <m:sub>
+                      <m:r>
+                        <w:rPr>
+                          <w:rFonts w:ascii="Cambria Math" w:hAnsi="Cambria Math"/>
+                        </w:rPr>
+                        <m:t>3,y</m:t>
+                      </m:r>
+                    </m:sub>
+                  </m:sSub>
+                </m:num>
+                <m:den>
+                  <m:r>
+                    <w:rPr>
+                      <w:rFonts w:ascii="Cambria Math" w:hAnsi="Cambria Math"/>
+                    </w:rPr>
+                    <m:t>2</m:t>
+                  </m:r>
+                </m:den>
+              </m:f>
+            </m:den>
+          </m:f>
+          <m:r>
+            <w:rPr>
+              <w:rFonts w:ascii="Cambria Math" w:hAnsi="Cambria Math"/>
+            </w:rPr>
+            <m:t>+</m:t>
+          </m:r>
+          <m:sSub>
+            <m:sSubPr>
+              <m:ctrlPr>
+                <w:rPr>
+                  <w:rFonts w:ascii="Cambria Math" w:hAnsi="Cambria Math"/>
+                  <w:i/>
+                </w:rPr>
+              </m:ctrlPr>
+            </m:sSubPr>
+            <m:e>
+              <m:r>
+                <w:rPr>
+                  <w:rFonts w:ascii="Cambria Math" w:hAnsi="Cambria Math"/>
+                </w:rPr>
+                <m:t>P</m:t>
+              </m:r>
+            </m:e>
+            <m:sub>
+              <m:r>
+                <w:rPr>
+                  <w:rFonts w:ascii="Cambria Math" w:hAnsi="Cambria Math"/>
+                </w:rPr>
+                <m:t>1,x</m:t>
+              </m:r>
+            </m:sub>
+          </m:sSub>
+          <m:sSub>
+            <m:sSubPr>
+              <m:ctrlPr>
+                <w:rPr>
+                  <w:rFonts w:ascii="Cambria Math" w:hAnsi="Cambria Math"/>
+                  <w:i/>
+                </w:rPr>
+              </m:ctrlPr>
+            </m:sSubPr>
+            <m:e>
+              <m:r>
+                <w:rPr>
+                  <w:rFonts w:ascii="Cambria Math" w:hAnsi="Cambria Math"/>
+                </w:rPr>
+                <m:t xml:space="preserve">                              </m:t>
+              </m:r>
+              <m:r>
+                <w:rPr>
+                  <w:rFonts w:ascii="Cambria Math" w:hAnsi="Cambria Math"/>
+                </w:rPr>
+                <m:t>P</m:t>
+              </m:r>
+            </m:e>
+            <m:sub>
+              <m:r>
+                <w:rPr>
+                  <w:rFonts w:ascii="Cambria Math" w:hAnsi="Cambria Math"/>
+                </w:rPr>
+                <m:t>2,</m:t>
+              </m:r>
+              <m:r>
+                <w:rPr>
+                  <w:rFonts w:ascii="Cambria Math" w:hAnsi="Cambria Math"/>
+                </w:rPr>
+                <m:t>y</m:t>
+              </m:r>
+            </m:sub>
+          </m:sSub>
+          <m:r>
+            <w:rPr>
+              <w:rFonts w:ascii="Cambria Math" w:hAnsi="Cambria Math"/>
+            </w:rPr>
+            <m:t>=</m:t>
+          </m:r>
+          <m:f>
+            <m:fPr>
+              <m:ctrlPr>
+                <w:rPr>
+                  <w:rFonts w:ascii="Cambria Math" w:hAnsi="Cambria Math"/>
+                  <w:i/>
+                </w:rPr>
+              </m:ctrlPr>
+            </m:fPr>
+            <m:num>
+              <m:sSub>
+                <m:sSubPr>
+                  <m:ctrlPr>
+                    <w:rPr>
+                      <w:rFonts w:ascii="Cambria Math" w:hAnsi="Cambria Math"/>
+                      <w:i/>
+                    </w:rPr>
+                  </m:ctrlPr>
+                </m:sSubPr>
+                <m:e>
+                  <m:r>
+                    <w:rPr>
+                      <w:rFonts w:ascii="Cambria Math" w:hAnsi="Cambria Math"/>
+                    </w:rPr>
+                    <m:t>P</m:t>
+                  </m:r>
+                </m:e>
+                <m:sub>
+                  <m:r>
+                    <w:rPr>
+                      <w:rFonts w:ascii="Cambria Math" w:hAnsi="Cambria Math"/>
+                    </w:rPr>
+                    <m:t>3,</m:t>
+                  </m:r>
+                  <m:r>
+                    <w:rPr>
+                      <w:rFonts w:ascii="Cambria Math" w:hAnsi="Cambria Math"/>
+                    </w:rPr>
+                    <m:t>y</m:t>
+                  </m:r>
+                </m:sub>
+              </m:sSub>
+              <m:r>
+                <w:rPr>
+                  <w:rFonts w:ascii="Cambria Math" w:hAnsi="Cambria Math"/>
+                </w:rPr>
+                <m:t>-</m:t>
+              </m:r>
+              <m:sSub>
+                <m:sSubPr>
+                  <m:ctrlPr>
+                    <w:rPr>
+                      <w:rFonts w:ascii="Cambria Math" w:hAnsi="Cambria Math"/>
+                      <w:i/>
+                    </w:rPr>
+                  </m:ctrlPr>
+                </m:sSubPr>
+                <m:e>
+                  <m:r>
+                    <w:rPr>
+                      <w:rFonts w:ascii="Cambria Math" w:hAnsi="Cambria Math"/>
+                    </w:rPr>
+                    <m:t>P</m:t>
+                  </m:r>
+                </m:e>
+                <m:sub>
+                  <m:r>
+                    <w:rPr>
+                      <w:rFonts w:ascii="Cambria Math" w:hAnsi="Cambria Math"/>
+                    </w:rPr>
+                    <m:t>1,</m:t>
+                  </m:r>
+                  <m:r>
+                    <w:rPr>
+                      <w:rFonts w:ascii="Cambria Math" w:hAnsi="Cambria Math"/>
+                    </w:rPr>
+                    <m:t>y</m:t>
+                  </m:r>
+                </m:sub>
+              </m:sSub>
+            </m:num>
+            <m:den>
+              <m:r>
+                <w:rPr>
+                  <w:rFonts w:ascii="Cambria Math" w:hAnsi="Cambria Math"/>
+                </w:rPr>
+                <m:t>2+</m:t>
+              </m:r>
+              <m:rad>
+                <m:radPr>
+                  <m:degHide m:val="1"/>
+                  <m:ctrlPr>
+                    <w:rPr>
+                      <w:rFonts w:ascii="Cambria Math" w:hAnsi="Cambria Math"/>
+                      <w:i/>
+                    </w:rPr>
+                  </m:ctrlPr>
+                </m:radPr>
+                <m:deg/>
+                <m:e>
+                  <m:r>
+                    <w:rPr>
+                      <w:rFonts w:ascii="Cambria Math" w:hAnsi="Cambria Math"/>
+                    </w:rPr>
+                    <m:t>3</m:t>
+                  </m:r>
+                </m:e>
+              </m:rad>
+              <m:r>
+                <w:rPr>
+                  <w:rFonts w:ascii="Cambria Math" w:hAnsi="Cambria Math"/>
+                </w:rPr>
+                <m:t>*</m:t>
+              </m:r>
+              <m:f>
+                <m:fPr>
+                  <m:ctrlPr>
+                    <w:rPr>
+                      <w:rFonts w:ascii="Cambria Math" w:hAnsi="Cambria Math"/>
+                      <w:i/>
+                    </w:rPr>
+                  </m:ctrlPr>
+                </m:fPr>
+                <m:num>
+                  <m:sSub>
+                    <m:sSubPr>
+                      <m:ctrlPr>
+                        <w:rPr>
+                          <w:rFonts w:ascii="Cambria Math" w:hAnsi="Cambria Math"/>
+                          <w:i/>
+                        </w:rPr>
+                      </m:ctrlPr>
+                    </m:sSubPr>
+                    <m:e>
+                      <m:r>
+                        <w:rPr>
+                          <w:rFonts w:ascii="Cambria Math" w:hAnsi="Cambria Math"/>
+                        </w:rPr>
+                        <m:t>P</m:t>
+                      </m:r>
+                    </m:e>
+                    <m:sub>
+                      <m:r>
+                        <w:rPr>
+                          <w:rFonts w:ascii="Cambria Math" w:hAnsi="Cambria Math"/>
+                        </w:rPr>
+                        <m:t>3</m:t>
+                      </m:r>
+                      <m:r>
+                        <w:rPr>
+                          <w:rFonts w:ascii="Cambria Math" w:hAnsi="Cambria Math"/>
+                        </w:rPr>
+                        <m:t>,</m:t>
+                      </m:r>
+                      <m:r>
+                        <w:rPr>
+                          <w:rFonts w:ascii="Cambria Math" w:hAnsi="Cambria Math"/>
+                        </w:rPr>
+                        <m:t>x</m:t>
+                      </m:r>
+                    </m:sub>
+                  </m:sSub>
+                  <m:r>
+                    <w:rPr>
+                      <w:rFonts w:ascii="Cambria Math" w:hAnsi="Cambria Math"/>
+                    </w:rPr>
+                    <m:t>-</m:t>
+                  </m:r>
+                  <m:sSub>
+                    <m:sSubPr>
+                      <m:ctrlPr>
+                        <w:rPr>
+                          <w:rFonts w:ascii="Cambria Math" w:hAnsi="Cambria Math"/>
+                          <w:i/>
+                        </w:rPr>
+                      </m:ctrlPr>
+                    </m:sSubPr>
+                    <m:e>
+                      <m:r>
+                        <w:rPr>
+                          <w:rFonts w:ascii="Cambria Math" w:hAnsi="Cambria Math"/>
+                        </w:rPr>
+                        <m:t>P</m:t>
+                      </m:r>
+                    </m:e>
+                    <m:sub>
+                      <m:r>
+                        <w:rPr>
+                          <w:rFonts w:ascii="Cambria Math" w:hAnsi="Cambria Math"/>
+                        </w:rPr>
+                        <m:t>1</m:t>
+                      </m:r>
+                      <m:r>
+                        <w:rPr>
+                          <w:rFonts w:ascii="Cambria Math" w:hAnsi="Cambria Math"/>
+                        </w:rPr>
+                        <m:t>,</m:t>
+                      </m:r>
+                      <m:r>
+                        <w:rPr>
+                          <w:rFonts w:ascii="Cambria Math" w:hAnsi="Cambria Math"/>
+                        </w:rPr>
+                        <m:t>x</m:t>
+                      </m:r>
+                    </m:sub>
+                  </m:sSub>
+                </m:num>
+                <m:den>
+                  <m:r>
+                    <w:rPr>
+                      <w:rFonts w:ascii="Cambria Math" w:hAnsi="Cambria Math"/>
+                    </w:rPr>
+                    <m:t>2</m:t>
+                  </m:r>
+                </m:den>
+              </m:f>
+            </m:den>
+          </m:f>
+          <m:r>
+            <w:rPr>
+              <w:rFonts w:ascii="Cambria Math" w:hAnsi="Cambria Math"/>
+            </w:rPr>
+            <m:t>+</m:t>
+          </m:r>
+          <m:sSub>
+            <m:sSubPr>
+              <m:ctrlPr>
+                <w:rPr>
+                  <w:rFonts w:ascii="Cambria Math" w:hAnsi="Cambria Math"/>
+                  <w:i/>
+                </w:rPr>
+              </m:ctrlPr>
+            </m:sSubPr>
+            <m:e>
+              <m:r>
+                <w:rPr>
+                  <w:rFonts w:ascii="Cambria Math" w:hAnsi="Cambria Math"/>
+                </w:rPr>
+                <m:t>P</m:t>
+              </m:r>
+            </m:e>
+            <m:sub>
+              <m:r>
+                <w:rPr>
+                  <w:rFonts w:ascii="Cambria Math" w:hAnsi="Cambria Math"/>
+                </w:rPr>
+                <m:t>1,</m:t>
+              </m:r>
+              <m:r>
+                <w:rPr>
+                  <w:rFonts w:ascii="Cambria Math" w:hAnsi="Cambria Math"/>
+                </w:rPr>
+                <m:t>y</m:t>
+              </m:r>
+            </m:sub>
+          </m:sSub>
+        </m:oMath>
+      </m:oMathPara>
+    </w:p>
+    <w:p>
+      <w:pPr>
+        <w:rPr>
+          <w:rFonts w:eastAsiaTheme="minorEastAsia"/>
+        </w:rPr>
+      </w:pPr>
+      <w:r>
+        <w:rPr>
+          <w:rFonts w:eastAsiaTheme="minorEastAsia"/>
+        </w:rPr>
+        <w:t xml:space="preserve">Nach der Schleife wird die Funktion, falls die maximale Tiefe noch nicht erreicht ist, rekursiv mit einer um 1 erhöhten </w:t>
+      </w:r>
+      <w:r>
+        <w:rPr>
+          <w:rFonts w:eastAsiaTheme="minorEastAsia"/>
+        </w:rPr>
+        <w:t xml:space="preserve">Tiefe </w:t>
+      </w:r>
+      <w:r>
+        <w:rPr>
+          <w:rFonts w:eastAsiaTheme="minorEastAsia"/>
+        </w:rPr>
+        <w:t>aufgerufen</w:t>
+      </w:r>
+      <w:r>
+        <w:rPr>
+          <w:rFonts w:eastAsiaTheme="minorEastAsia"/>
+        </w:rPr>
+        <w:t>. Andernfalls werden die x- und y-Werte der berechneten Punkte zurückgegeben.</w:t>
+      </w:r>
+    </w:p>
+    <w:p>
+      <w:pPr>
+        <w:rPr>
+          <w:rFonts w:eastAsiaTheme="minorEastAsia"/>
+        </w:rPr>
+      </w:pPr>
+    </w:p>
+    <w:p>
+      <w:pPr>
+        <w:pStyle w:val="berschrift2"/>
+        <w:rPr>
+          <w:rFonts w:eastAsiaTheme="minorEastAsia" w:cstheme="minorBidi"/>
+        </w:rPr>
+      </w:pPr>
+      <w:r>
+        <w:rPr>
+          <w:rFonts w:eastAsiaTheme="minorEastAsia"/>
+        </w:rPr>
+        <w:lastRenderedPageBreak/>
+        <w:t>test_Koch_Flocke</w:t>
+      </w:r>
+      <w:r>
+        <w:rPr>
+          <w:rFonts w:eastAsiaTheme="minorEastAsia"/>
+        </w:rPr>
+        <w:t>.m</w:t>
+      </w:r>
+    </w:p>
+    <w:p>
+      <w:pPr>
+        <w:rPr>
+          <w:rFonts w:eastAsiaTheme="minorEastAsia"/>
+        </w:rPr>
+      </w:pPr>
+      <w:r>
+        <w:rPr>
+          <w:rFonts w:eastAsiaTheme="minorEastAsia"/>
+        </w:rPr>
+        <w:t>Dieses m-file generiert mittels der</w:t>
+      </w:r>
+      <w:r>
+        <w:rPr>
+          <w:rFonts w:eastAsiaTheme="minorEastAsia"/>
+        </w:rPr>
+        <w:t xml:space="preserve"> anderen beiden</w:t>
+      </w:r>
+      <w:r>
+        <w:rPr>
+          <w:rFonts w:eastAsiaTheme="minorEastAsia"/>
+        </w:rPr>
+        <w:t xml:space="preserve"> Funktionen eine Koch'schne Schneeflocke aus der in</w:t>
+      </w:r>
+      <w:r>
+        <w:rPr>
+          <w:rFonts w:eastAsiaTheme="minorEastAsia"/>
+        </w:rPr>
+        <w:t xml:space="preserve"> </w:t>
+      </w:r>
+      <w:r>
+        <w:rPr>
+          <w:rFonts w:eastAsiaTheme="minorEastAsia"/>
+          <w:b/>
+        </w:rPr>
+        <w:t>punkte</w:t>
+      </w:r>
+      <w:r>
+        <w:rPr>
+          <w:rFonts w:eastAsiaTheme="minorEastAsia"/>
+        </w:rPr>
+        <w:t xml:space="preserve"> </w:t>
+      </w:r>
+      <w:r>
+        <w:rPr>
+          <w:rFonts w:eastAsiaTheme="minorEastAsia"/>
+        </w:rPr>
+        <w:t xml:space="preserve">angegebenen Startgeometrie. Die Schneeflocke und ihre Länge </w:t>
+      </w:r>
+      <w:r>
+        <w:rPr>
+          <w:rFonts w:eastAsiaTheme="minorEastAsia"/>
+        </w:rPr>
+        <w:t>werden</w:t>
+      </w:r>
+      <w:r>
+        <w:rPr>
+          <w:rFonts w:eastAsiaTheme="minorEastAsia"/>
+        </w:rPr>
+        <w:t xml:space="preserve"> graphisch ausgegeben. Mittels der Variable </w:t>
+      </w:r>
+      <w:r>
+        <w:rPr>
+          <w:rFonts w:eastAsiaTheme="minorEastAsia"/>
+          <w:b/>
+        </w:rPr>
+        <w:t>tiefe</w:t>
+      </w:r>
+      <w:r>
+        <w:rPr>
+          <w:rFonts w:eastAsiaTheme="minorEastAsia"/>
+        </w:rPr>
+        <w:t xml:space="preserve"> kann die Berechnungstiefe festgelegt werden. Durch Ändern der Variable</w:t>
+      </w:r>
+      <w:r>
+        <w:rPr>
+          <w:rFonts w:eastAsiaTheme="minorEastAsia"/>
+        </w:rPr>
+        <w:t xml:space="preserve"> </w:t>
+      </w:r>
+      <w:r>
+        <w:rPr>
+          <w:rFonts w:eastAsiaTheme="minorEastAsia"/>
+          <w:b/>
+        </w:rPr>
+        <w:t>darstellung</w:t>
+      </w:r>
+      <w:r>
+        <w:rPr>
+          <w:rFonts w:eastAsiaTheme="minorEastAsia"/>
+        </w:rPr>
+        <w:t xml:space="preserve"> kann das Darstellungsverhalten angepasst werden und somit zwischen einem gefüllten Polygon</w:t>
+      </w:r>
+      <w:r>
+        <w:rPr>
+          <w:rFonts w:eastAsiaTheme="minorEastAsia"/>
+        </w:rPr>
+        <w:t xml:space="preserve"> (darstellung=1)</w:t>
+      </w:r>
+      <w:r>
+        <w:rPr>
+          <w:rFonts w:eastAsiaTheme="minorEastAsia"/>
+        </w:rPr>
+        <w:t>, der Darstellung als einzelne Punkte</w:t>
+      </w:r>
+      <w:r>
+        <w:rPr>
+          <w:rFonts w:eastAsiaTheme="minorEastAsia"/>
+        </w:rPr>
+        <w:t xml:space="preserve"> (darstellung=2)</w:t>
+      </w:r>
+      <w:r>
+        <w:rPr>
+          <w:rFonts w:eastAsiaTheme="minorEastAsia"/>
+        </w:rPr>
+        <w:t xml:space="preserve"> und</w:t>
+      </w:r>
+      <w:r>
+        <w:rPr>
+          <w:rFonts w:eastAsiaTheme="minorEastAsia"/>
+        </w:rPr>
+        <w:t xml:space="preserve"> </w:t>
+      </w:r>
+      <w:r>
+        <w:rPr>
+          <w:rFonts w:eastAsiaTheme="minorEastAsia"/>
+        </w:rPr>
+        <w:t xml:space="preserve">einer animierten Darstellung </w:t>
+      </w:r>
+      <w:r>
+        <w:rPr>
+          <w:rFonts w:eastAsiaTheme="minorEastAsia"/>
+        </w:rPr>
+        <w:t xml:space="preserve">(darstellung=3) </w:t>
+      </w:r>
+      <w:r>
+        <w:rPr>
+          <w:rFonts w:eastAsiaTheme="minorEastAsia"/>
+        </w:rPr>
+        <w:t>gewählt werden</w:t>
+      </w:r>
+      <w:r>
+        <w:rPr>
+          <w:rFonts w:eastAsiaTheme="minorEastAsia"/>
+        </w:rPr>
+        <w:t>.</w:t>
+      </w:r>
+      <w:r>
+        <w:rPr>
+          <w:rFonts w:eastAsiaTheme="minorEastAsia"/>
+        </w:rPr>
+        <w:br/>
+      </w:r>
+      <w:r>
+        <w:rPr>
+          <w:rFonts w:eastAsiaTheme="minorEastAsia"/>
+        </w:rPr>
+        <w:t>Hinweis: Bei der animierten</w:t>
+      </w:r>
+      <w:r>
+        <w:rPr>
+          <w:rFonts w:eastAsiaTheme="minorEastAsia"/>
+        </w:rPr>
+        <w:t xml:space="preserve"> </w:t>
+      </w:r>
+      <w:r>
+        <w:rPr>
+          <w:rFonts w:eastAsiaTheme="minorEastAsia"/>
+        </w:rPr>
+        <w:t>Darstellung ist die Berechnungstiefe auf 5 begrenzt</w:t>
+      </w:r>
+      <w:r>
+        <w:rPr>
+          <w:rFonts w:eastAsiaTheme="minorEastAsia"/>
+        </w:rPr>
+        <w:t>.</w:t>
+      </w:r>
+    </w:p>
+    <w:p>
+      <w:pPr>
+        <w:rPr>
+          <w:rFonts w:eastAsiaTheme="minorEastAsia"/>
+        </w:rPr>
+      </w:pPr>
+      <w:r>
+        <w:rPr>
+          <w:rFonts w:eastAsiaTheme="minorEastAsia"/>
+        </w:rPr>
+        <w:t>Die Animation arbeitet mit Translation der Punkte, welche einen Zoom Effekt erwirken soll. Außerdem soll die Optische Illusion entstehen, dass dauerhaft weiter hineingezoomt wird, was aber aus Performancegründen und daraus resultierender niedriger Tiefe nicht ganz perfekt funktioniert.</w:t>
+      </w:r>
+    </w:p>
+    <w:p>
+      <w:pPr>
+        <w:rPr>
+          <w:rFonts w:eastAsiaTheme="minorEastAsia"/>
+        </w:rPr>
+      </w:pPr>
+    </w:p>
+    <w:p>
+      <w:pPr>
+        <w:pStyle w:val="berschrift2"/>
+        <w:rPr>
+          <w:rFonts w:eastAsiaTheme="minorEastAsia"/>
+        </w:rPr>
+      </w:pPr>
+      <w:r>
+        <w:rPr>
+          <w:rFonts w:eastAsiaTheme="minorEastAsia"/>
+        </w:rPr>
+        <w:t>Beispiel selbstähnliches Objekt aus der Technik: Fraktalantenne</w:t>
+      </w:r>
+    </w:p>
+    <w:p>
+      <w:r>
+        <w:t>Eine Fraktalantenne ist eine spezielle Art von Antenne, deren Struktur selbstähnliche Muster aufweist, wenn man in die Details hineinzoomt. Sie wird in drahtlosen Kommunikationssystemen eingesetzt. Fraktalantennen, wie die Koch-Antenne, ermöglichen eine kompakte Größe und breitbandige Leistung, da ihre Struktur sich in verschiedenen Maßstäben wiederholt. Diese Eigenschaften machen sie effizient für die Übertragung und Empfang von Signalen in verschiedenen Frequenzbereichen.</w:t>
+      </w:r>
+    </w:p>
+    <w:p>
+      <w:r>
         <w:rPr>
           <w:noProof/>
         </w:rPr>
         <w:drawing>
-          <wp:inline distT="0" distB="0" distL="0" distR="0" wp14:anchorId="24A5D0AB" wp14:editId="11A380D7">
-            <wp:extent cx="4496427" cy="1219370"/>
-            <wp:effectExtent l="19050" t="19050" r="19050" b="19050"/>
-            <wp:docPr id="386207767" name="Grafik 1" descr="Ein Bild, das Text, Screenshot, Schrift, Reihe enthält.&#10;&#10;Automatisch generierte Beschreibung"/>
+          <wp:inline distT="0" distB="0" distL="0" distR="0" wp14:anchorId="2D6E1348" wp14:editId="69F23679">
+            <wp:extent cx="3857625" cy="2352675"/>
+            <wp:effectExtent l="19050" t="19050" r="28575" b="28575"/>
+            <wp:docPr id="2126053352" name="Grafik 1" descr="dc7hs on air: Fraktale Antennen"/>
             <wp:cNvGraphicFramePr>
               <a:graphicFrameLocks xmlns:a="http://schemas.openxmlformats.org/drawingml/2006/main" noChangeAspect="1"/>
             </wp:cNvGraphicFramePr>
@@ -286,23 +1142,33 @@
               <a:graphicData uri="http://schemas.openxmlformats.org/drawingml/2006/picture">
                 <pic:pic xmlns:pic="http://schemas.openxmlformats.org/drawingml/2006/picture">
                   <pic:nvPicPr>
-                    <pic:cNvPr id="386207767" name="Grafik 1" descr="Ein Bild, das Text, Screenshot, Schrift, Reihe enthält.&#10;&#10;Automatisch generierte Beschreibung"/>
-                    <pic:cNvPicPr/>
+                    <pic:cNvPr id="0" name="Picture 1" descr="dc7hs on air: Fraktale Antennen"/>
+                    <pic:cNvPicPr>
+                      <a:picLocks noChangeAspect="1" noChangeArrowheads="1"/>
+                    </pic:cNvPicPr>
                   </pic:nvPicPr>
                   <pic:blipFill>
-                    <a:blip r:embed="rId12"/>
+                    <a:blip r:embed="rId12">
+                      <a:extLst>
+                        <a:ext uri="{28A0092B-C50C-407E-A947-70E740481C1C}">
+                          <a14:useLocalDpi xmlns:a14="http://schemas.microsoft.com/office/drawing/2010/main" val="0"/>
+                        </a:ext>
+                      </a:extLst>
+                    </a:blip>
+                    <a:srcRect/>
                     <a:stretch>
                       <a:fillRect/>
                     </a:stretch>
                   </pic:blipFill>
-                  <pic:spPr>
+                  <pic:spPr bwMode="auto">
                     <a:xfrm>
                       <a:off x="0" y="0"/>
-                      <a:ext cx="4496427" cy="1219370"/>
+                      <a:ext cx="3857625" cy="2352675"/>
                     </a:xfrm>
                     <a:prstGeom prst="rect">
                       <a:avLst/>
                     </a:prstGeom>
+                    <a:noFill/>
                     <a:ln>
                       <a:solidFill>
                         <a:schemeClr val="accent1"/>
@@ -316,108 +1182,16 @@
         </w:drawing>
       </w:r>
     </w:p>
-    <w:p/>
     <w:p>
       <w:r>
-        <w:lastRenderedPageBreak/>
-        <w:t xml:space="preserve">Die Funktion wurde über die Aufgabenstellung hinaus um eine vierte Option erweitert, bei der die Funktionswerte mittels der zuvor entwickelten Funktion </w:t>
-      </w:r>
-      <w:r>
-        <w:rPr>
-          <w:b/>
-        </w:rPr>
-        <w:t>fourier_series_fun_01.m</w:t>
-      </w:r>
-      <w:r>
-        <w:rPr>
-          <w:b/>
-        </w:rPr>
-        <w:t xml:space="preserve"> </w:t>
-      </w:r>
-      <w:r>
-        <w:t>berechnet werden</w:t>
-      </w:r>
-      <w:r>
-        <w:t>. Diese Option eignet sich, um verschieden Berechnungsverfahren einfach vergleichen zu können.</w:t>
-      </w:r>
-    </w:p>
-    <w:p/>
-    <w:p>
-      <w:pPr>
-        <w:pStyle w:val="berschrift2"/>
-      </w:pPr>
-      <w:r>
-        <w:t>fourier_series_fun_01.m</w:t>
-      </w:r>
-    </w:p>
-    <w:p>
-      <w:r>
-        <w:t xml:space="preserve">Diese Funktion wurde auch mit einer </w:t>
-      </w:r>
-      <w:proofErr w:type="spellStart"/>
-      <w:r>
-        <w:rPr>
-          <w:b/>
-        </w:rPr>
-        <w:t>loesungsweg</w:t>
-      </w:r>
-      <w:proofErr w:type="spellEnd"/>
-      <w:r>
-        <w:t xml:space="preserve"> Variablen versehen, um zwischen der in Teilaufgabe 5 vorgestellten und einer iterativen Lösung wechseln zu können.</w:t>
-      </w:r>
-    </w:p>
-    <w:p>
-      <w:r>
-        <w:rPr>
-          <w:noProof/>
-        </w:rPr>
-        <w:drawing>
-          <wp:inline distT="0" distB="0" distL="0" distR="0" wp14:anchorId="127E92EC" wp14:editId="331F3159">
-            <wp:extent cx="4610743" cy="381053"/>
-            <wp:effectExtent l="19050" t="19050" r="18415" b="19050"/>
-            <wp:docPr id="677399210" name="Grafik 1"/>
-            <wp:cNvGraphicFramePr>
-              <a:graphicFrameLocks xmlns:a="http://schemas.openxmlformats.org/drawingml/2006/main" noChangeAspect="1"/>
-            </wp:cNvGraphicFramePr>
-            <a:graphic xmlns:a="http://schemas.openxmlformats.org/drawingml/2006/main">
-              <a:graphicData uri="http://schemas.openxmlformats.org/drawingml/2006/picture">
-                <pic:pic xmlns:pic="http://schemas.openxmlformats.org/drawingml/2006/picture">
-                  <pic:nvPicPr>
-                    <pic:cNvPr id="677399210" name=""/>
-                    <pic:cNvPicPr/>
-                  </pic:nvPicPr>
-                  <pic:blipFill>
-                    <a:blip r:embed="rId13"/>
-                    <a:stretch>
-                      <a:fillRect/>
-                    </a:stretch>
-                  </pic:blipFill>
-                  <pic:spPr>
-                    <a:xfrm>
-                      <a:off x="0" y="0"/>
-                      <a:ext cx="4610743" cy="381053"/>
-                    </a:xfrm>
-                    <a:prstGeom prst="rect">
-                      <a:avLst/>
-                    </a:prstGeom>
-                    <a:ln>
-                      <a:solidFill>
-                        <a:schemeClr val="accent1"/>
-                      </a:solidFill>
-                    </a:ln>
-                  </pic:spPr>
-                </pic:pic>
-              </a:graphicData>
-            </a:graphic>
-          </wp:inline>
-        </w:drawing>
+        <w:t>Abbildung: Fraktale Antennen mittels Koch-Kurven</w:t>
       </w:r>
     </w:p>
     <w:sectPr>
-      <w:headerReference w:type="even" r:id="rId14"/>
-      <w:headerReference w:type="default" r:id="rId15"/>
-      <w:footerReference w:type="even" r:id="rId16"/>
-      <w:footerReference w:type="default" r:id="rId17"/>
+      <w:headerReference w:type="even" r:id="rId13"/>
+      <w:headerReference w:type="default" r:id="rId14"/>
+      <w:footerReference w:type="even" r:id="rId15"/>
+      <w:footerReference w:type="default" r:id="rId16"/>
       <w:pgSz w:w="11906" w:h="16838"/>
       <w:pgMar w:top="1985" w:right="1134" w:bottom="1134" w:left="1134" w:header="709" w:footer="709" w:gutter="0"/>
       <w:cols w:space="708"/>
@@ -506,25 +1280,7 @@
       <w:rPr>
         <w:noProof/>
       </w:rPr>
-      <w:t>16</w:t>
-    </w:r>
-    <w:r>
-      <w:rPr>
-        <w:noProof/>
-      </w:rPr>
-      <w:t>.1</w:t>
-    </w:r>
-    <w:r>
-      <w:rPr>
-        <w:noProof/>
-      </w:rPr>
-      <w:t>1</w:t>
-    </w:r>
-    <w:r>
-      <w:rPr>
-        <w:noProof/>
-      </w:rPr>
-      <w:t>.2023</w:t>
+      <w:t>16.11.2023</w:t>
     </w:r>
     <w:r>
       <w:fldChar w:fldCharType="end"/>
@@ -2796,6 +3552,12 @@
 </file>
 
 <file path=customXml/item1.xml><?xml version="1.0" encoding="utf-8"?>
+<p:properties xmlns:p="http://schemas.microsoft.com/office/2006/metadata/properties" xmlns:xsi="http://www.w3.org/2001/XMLSchema-instance" xmlns:pc="http://schemas.microsoft.com/office/infopath/2007/PartnerControls">
+  <documentManagement/>
+</p:properties>
+</file>
+
+<file path=customXml/item2.xml><?xml version="1.0" encoding="utf-8"?>
 <?mso-contentType ?>
 <FormTemplates xmlns="http://schemas.microsoft.com/sharepoint/v3/contenttype/forms">
   <Display>DocumentLibraryForm</Display>
@@ -2804,17 +3566,7 @@
 </FormTemplates>
 </file>
 
-<file path=customXml/item2.xml><?xml version="1.0" encoding="utf-8"?>
-<p:properties xmlns:p="http://schemas.microsoft.com/office/2006/metadata/properties" xmlns:xsi="http://www.w3.org/2001/XMLSchema-instance" xmlns:pc="http://schemas.microsoft.com/office/infopath/2007/PartnerControls">
-  <documentManagement/>
-</p:properties>
-</file>
-
 <file path=customXml/item3.xml><?xml version="1.0" encoding="utf-8"?>
-<b:Sources xmlns:b="http://schemas.openxmlformats.org/officeDocument/2006/bibliography" xmlns="http://schemas.openxmlformats.org/officeDocument/2006/bibliography" SelectedStyle="\APASixthEditionOfficeOnline.xsl" StyleName="APA" Version="6"/>
-</file>
-
-<file path=customXml/item4.xml><?xml version="1.0" encoding="utf-8"?>
 <ct:contentTypeSchema xmlns:ct="http://schemas.microsoft.com/office/2006/metadata/contentType" xmlns:ma="http://schemas.microsoft.com/office/2006/metadata/properties/metaAttributes" ct:_="" ma:_="" ma:contentTypeName="Document" ma:contentTypeID="0x010100507D814C6D4BFF46983A8FE70AEF9592" ma:contentTypeVersion="11" ma:contentTypeDescription="Create a new document." ma:contentTypeScope="" ma:versionID="05cec0239b14f5eac34fa86c142740f0">
   <xsd:schema xmlns:xsd="http://www.w3.org/2001/XMLSchema" xmlns:xs="http://www.w3.org/2001/XMLSchema" xmlns:p="http://schemas.microsoft.com/office/2006/metadata/properties" xmlns:ns3="4b1f593f-fa62-4f5b-9b14-26072438e5b3" xmlns:ns4="fb46b9da-09cb-4472-8411-60e33ba7dd41" targetNamespace="http://schemas.microsoft.com/office/2006/metadata/properties" ma:root="true" ma:fieldsID="024f4e8dab6dc1f0b6a78279746199d3" ns3:_="" ns4:_="">
     <xsd:import namespace="4b1f593f-fa62-4f5b-9b14-26072438e5b3"/>
@@ -3023,15 +3775,11 @@
 </ct:contentTypeSchema>
 </file>
 
-<file path=customXml/itemProps1.xml><?xml version="1.0" encoding="utf-8"?>
-<ds:datastoreItem xmlns:ds="http://schemas.openxmlformats.org/officeDocument/2006/customXml" ds:itemID="{ABA0EA46-277A-4F31-BC54-F458A73D6462}">
-  <ds:schemaRefs>
-    <ds:schemaRef ds:uri="http://schemas.microsoft.com/sharepoint/v3/contenttype/forms"/>
-  </ds:schemaRefs>
-</ds:datastoreItem>
+<file path=customXml/item4.xml><?xml version="1.0" encoding="utf-8"?>
+<b:Sources xmlns:b="http://schemas.openxmlformats.org/officeDocument/2006/bibliography" xmlns="http://schemas.openxmlformats.org/officeDocument/2006/bibliography" SelectedStyle="\APASixthEditionOfficeOnline.xsl" StyleName="APA" Version="6"/>
 </file>
 
-<file path=customXml/itemProps2.xml><?xml version="1.0" encoding="utf-8"?>
+<file path=customXml/itemProps1.xml><?xml version="1.0" encoding="utf-8"?>
 <ds:datastoreItem xmlns:ds="http://schemas.openxmlformats.org/officeDocument/2006/customXml" ds:itemID="{34142393-332F-4E71-B4EF-B73D157A68E7}">
   <ds:schemaRefs>
     <ds:schemaRef ds:uri="http://schemas.microsoft.com/office/2006/metadata/properties"/>
@@ -3040,15 +3788,15 @@
 </ds:datastoreItem>
 </file>
 
-<file path=customXml/itemProps3.xml><?xml version="1.0" encoding="utf-8"?>
-<ds:datastoreItem xmlns:ds="http://schemas.openxmlformats.org/officeDocument/2006/customXml" ds:itemID="{8E454266-7A6F-4017-B068-8E0719458D2C}">
+<file path=customXml/itemProps2.xml><?xml version="1.0" encoding="utf-8"?>
+<ds:datastoreItem xmlns:ds="http://schemas.openxmlformats.org/officeDocument/2006/customXml" ds:itemID="{ABA0EA46-277A-4F31-BC54-F458A73D6462}">
   <ds:schemaRefs>
-    <ds:schemaRef ds:uri="http://schemas.openxmlformats.org/officeDocument/2006/bibliography"/>
+    <ds:schemaRef ds:uri="http://schemas.microsoft.com/sharepoint/v3/contenttype/forms"/>
   </ds:schemaRefs>
 </ds:datastoreItem>
 </file>
 
-<file path=customXml/itemProps4.xml><?xml version="1.0" encoding="utf-8"?>
+<file path=customXml/itemProps3.xml><?xml version="1.0" encoding="utf-8"?>
 <ds:datastoreItem xmlns:ds="http://schemas.openxmlformats.org/officeDocument/2006/customXml" ds:itemID="{46BCD6E8-FF77-4917-A7A0-02C3CD9E0E66}">
   <ds:schemaRefs>
     <ds:schemaRef ds:uri="http://schemas.microsoft.com/office/2006/metadata/contentType"/>
@@ -3065,4 +3813,12 @@
     <ds:schemaRef ds:uri="http://schemas.microsoft.com/internal/obd"/>
   </ds:schemaRefs>
 </ds:datastoreItem>
+</file>
+
+<file path=customXml/itemProps4.xml><?xml version="1.0" encoding="utf-8"?>
+<ds:datastoreItem xmlns:ds="http://schemas.openxmlformats.org/officeDocument/2006/customXml" ds:itemID="{8E454266-7A6F-4017-B068-8E0719458D2C}">
+  <ds:schemaRefs>
+    <ds:schemaRef ds:uri="http://schemas.openxmlformats.org/officeDocument/2006/bibliography"/>
+  </ds:schemaRefs>
+</ds:datastoreItem>
 </file>
</xml_diff>